<commit_message>
update database model Documentation
</commit_message>
<xml_diff>
--- a/Documentation/Databasmodell - Egenkontroll version 1.1 NO.docx
+++ b/Documentation/Databasmodell - Egenkontroll version 1.1 NO.docx
@@ -4,7 +4,7 @@
   <w:body>
     <w:p>
       <w:pPr>
-        <w:pStyle w:val="Rubrik2"/>
+        <w:pStyle w:val="Overskrift2"/>
         <w:rPr>
           <w:lang w:val="nb-NO"/>
         </w:rPr>
@@ -38,12 +38,68 @@
         <w:rPr>
           <w:lang w:val="nb-NO"/>
         </w:rPr>
-        <w:t xml:space="preserve"> tabellene og deres koblinger. Alle tabeller bruker GUID (Globally Unique Identifier) som id, utenom verdilistetabellene (de som begynner med VI), som bruker int som id.  </w:t>
-      </w:r>
-    </w:p>
-    <w:p>
-      <w:pPr>
-        <w:pStyle w:val="Rubrik3"/>
+        <w:t xml:space="preserve"> tabellene og deres koblinger. Alle tabeller bruker GUID (</w:t>
+      </w:r>
+      <w:proofErr w:type="spellStart"/>
+      <w:r>
+        <w:rPr>
+          <w:lang w:val="nb-NO"/>
+        </w:rPr>
+        <w:t>Globally</w:t>
+      </w:r>
+      <w:proofErr w:type="spellEnd"/>
+      <w:r>
+        <w:rPr>
+          <w:lang w:val="nb-NO"/>
+        </w:rPr>
+        <w:t xml:space="preserve"> </w:t>
+      </w:r>
+      <w:proofErr w:type="spellStart"/>
+      <w:r>
+        <w:rPr>
+          <w:lang w:val="nb-NO"/>
+        </w:rPr>
+        <w:t>Unique</w:t>
+      </w:r>
+      <w:proofErr w:type="spellEnd"/>
+      <w:r>
+        <w:rPr>
+          <w:lang w:val="nb-NO"/>
+        </w:rPr>
+        <w:t xml:space="preserve"> </w:t>
+      </w:r>
+      <w:proofErr w:type="spellStart"/>
+      <w:r>
+        <w:rPr>
+          <w:lang w:val="nb-NO"/>
+        </w:rPr>
+        <w:t>Identifier</w:t>
+      </w:r>
+      <w:proofErr w:type="spellEnd"/>
+      <w:r>
+        <w:rPr>
+          <w:lang w:val="nb-NO"/>
+        </w:rPr>
+        <w:t xml:space="preserve">) som id, utenom verdilistetabellene (de som begynner med VI), som bruker </w:t>
+      </w:r>
+      <w:proofErr w:type="spellStart"/>
+      <w:r>
+        <w:rPr>
+          <w:lang w:val="nb-NO"/>
+        </w:rPr>
+        <w:t>int</w:t>
+      </w:r>
+      <w:proofErr w:type="spellEnd"/>
+      <w:r>
+        <w:rPr>
+          <w:lang w:val="nb-NO"/>
+        </w:rPr>
+        <w:t xml:space="preserve"> som id.  </w:t>
+      </w:r>
+    </w:p>
+    <w:p>
+      <w:pPr>
+        <w:pStyle w:val="Overskrift3"/>
         <w:rPr>
           <w:lang w:val="nb-NO"/>
         </w:rPr>
@@ -82,7 +138,7 @@
     </w:p>
     <w:p>
       <w:pPr>
-        <w:pStyle w:val="Liststycke"/>
+        <w:pStyle w:val="Listeavsnitt"/>
         <w:numPr>
           <w:ilvl w:val="0"/>
           <w:numId w:val="1"/>
@@ -91,16 +147,18 @@
           <w:lang w:val="nb-NO"/>
         </w:rPr>
       </w:pPr>
+      <w:proofErr w:type="spellStart"/>
       <w:r>
         <w:rPr>
           <w:lang w:val="nb-NO"/>
         </w:rPr>
         <w:t>CompanyList</w:t>
       </w:r>
-    </w:p>
-    <w:p>
-      <w:pPr>
-        <w:pStyle w:val="Liststycke"/>
+      <w:proofErr w:type="spellEnd"/>
+    </w:p>
+    <w:p>
+      <w:pPr>
+        <w:pStyle w:val="Listeavsnitt"/>
         <w:numPr>
           <w:ilvl w:val="1"/>
           <w:numId w:val="1"/>
@@ -113,12 +171,26 @@
         <w:rPr>
           <w:lang w:val="nb-NO"/>
         </w:rPr>
-        <w:t xml:space="preserve">Inneholder alle bedrifter i systemet, og all informasjon om bedriftene. Hver bedrift kan ha uendelig med egenkontroller (DeclarationList), men piloten har bare støtte for én, selv om databasen har støtte for flere. </w:t>
-      </w:r>
-    </w:p>
-    <w:p>
-      <w:pPr>
-        <w:pStyle w:val="Liststycke"/>
+        <w:t>Inneholder alle bedrifter i systemet, og all informasjon om bedriftene. Hver bedrift kan ha uendelig med egenkontroller (</w:t>
+      </w:r>
+      <w:proofErr w:type="spellStart"/>
+      <w:r>
+        <w:rPr>
+          <w:lang w:val="nb-NO"/>
+        </w:rPr>
+        <w:t>DeclarationList</w:t>
+      </w:r>
+      <w:proofErr w:type="spellEnd"/>
+      <w:r>
+        <w:rPr>
+          <w:lang w:val="nb-NO"/>
+        </w:rPr>
+        <w:t xml:space="preserve">), men piloten har bare støtte for én, selv om databasen har støtte for flere. </w:t>
+      </w:r>
+    </w:p>
+    <w:p>
+      <w:pPr>
+        <w:pStyle w:val="Listeavsnitt"/>
         <w:numPr>
           <w:ilvl w:val="0"/>
           <w:numId w:val="1"/>
@@ -127,16 +199,18 @@
           <w:lang w:val="nb-NO"/>
         </w:rPr>
       </w:pPr>
+      <w:proofErr w:type="spellStart"/>
       <w:r>
         <w:rPr>
           <w:lang w:val="nb-NO"/>
         </w:rPr>
         <w:t>ContactPersonList</w:t>
       </w:r>
-    </w:p>
-    <w:p>
-      <w:pPr>
-        <w:pStyle w:val="Liststycke"/>
+      <w:proofErr w:type="spellEnd"/>
+    </w:p>
+    <w:p>
+      <w:pPr>
+        <w:pStyle w:val="Listeavsnitt"/>
         <w:numPr>
           <w:ilvl w:val="1"/>
           <w:numId w:val="1"/>
@@ -166,7 +240,7 @@
     </w:p>
     <w:p>
       <w:pPr>
-        <w:pStyle w:val="Liststycke"/>
+        <w:pStyle w:val="Listeavsnitt"/>
         <w:numPr>
           <w:ilvl w:val="0"/>
           <w:numId w:val="1"/>
@@ -175,16 +249,18 @@
           <w:lang w:val="nb-NO"/>
         </w:rPr>
       </w:pPr>
+      <w:proofErr w:type="spellStart"/>
       <w:r>
         <w:rPr>
           <w:lang w:val="nb-NO"/>
         </w:rPr>
         <w:t>UserCompanyList</w:t>
       </w:r>
-    </w:p>
-    <w:p>
-      <w:pPr>
-        <w:pStyle w:val="Liststycke"/>
+      <w:proofErr w:type="spellEnd"/>
+    </w:p>
+    <w:p>
+      <w:pPr>
+        <w:pStyle w:val="Listeavsnitt"/>
         <w:numPr>
           <w:ilvl w:val="1"/>
           <w:numId w:val="1"/>
@@ -202,7 +278,7 @@
     </w:p>
     <w:p>
       <w:pPr>
-        <w:pStyle w:val="Rubrik3"/>
+        <w:pStyle w:val="Overskrift3"/>
         <w:rPr>
           <w:lang w:val="nb-NO"/>
         </w:rPr>
@@ -241,7 +317,7 @@
     </w:p>
     <w:p>
       <w:pPr>
-        <w:pStyle w:val="Liststycke"/>
+        <w:pStyle w:val="Listeavsnitt"/>
         <w:numPr>
           <w:ilvl w:val="0"/>
           <w:numId w:val="2"/>
@@ -250,16 +326,18 @@
           <w:lang w:val="nb-NO"/>
         </w:rPr>
       </w:pPr>
+      <w:proofErr w:type="spellStart"/>
       <w:r>
         <w:rPr>
           <w:lang w:val="nb-NO"/>
         </w:rPr>
         <w:t>UserList</w:t>
       </w:r>
-    </w:p>
-    <w:p>
-      <w:pPr>
-        <w:pStyle w:val="Liststycke"/>
+      <w:proofErr w:type="spellEnd"/>
+    </w:p>
+    <w:p>
+      <w:pPr>
+        <w:pStyle w:val="Listeavsnitt"/>
         <w:numPr>
           <w:ilvl w:val="1"/>
           <w:numId w:val="2"/>
@@ -272,12 +350,54 @@
         <w:rPr>
           <w:lang w:val="nb-NO"/>
         </w:rPr>
-        <w:t xml:space="preserve">Alle brukere i systemet. De som er koblet til bedrifter har ”Virksomhet” som name og mangler data i email, phone og title. De interne brukerne (Administrator og Saksbehandler) har data i disse feltene. </w:t>
-      </w:r>
-    </w:p>
-    <w:p>
-      <w:pPr>
-        <w:pStyle w:val="Liststycke"/>
+        <w:t xml:space="preserve">Alle brukere i systemet. De som er koblet til bedrifter har ”Virksomhet” som </w:t>
+      </w:r>
+      <w:proofErr w:type="spellStart"/>
+      <w:r>
+        <w:rPr>
+          <w:lang w:val="nb-NO"/>
+        </w:rPr>
+        <w:t>name</w:t>
+      </w:r>
+      <w:proofErr w:type="spellEnd"/>
+      <w:r>
+        <w:rPr>
+          <w:lang w:val="nb-NO"/>
+        </w:rPr>
+        <w:t xml:space="preserve"> og mangler data i email, </w:t>
+      </w:r>
+      <w:proofErr w:type="spellStart"/>
+      <w:r>
+        <w:rPr>
+          <w:lang w:val="nb-NO"/>
+        </w:rPr>
+        <w:t>phone</w:t>
+      </w:r>
+      <w:proofErr w:type="spellEnd"/>
+      <w:r>
+        <w:rPr>
+          <w:lang w:val="nb-NO"/>
+        </w:rPr>
+        <w:t xml:space="preserve"> og </w:t>
+      </w:r>
+      <w:proofErr w:type="spellStart"/>
+      <w:r>
+        <w:rPr>
+          <w:lang w:val="nb-NO"/>
+        </w:rPr>
+        <w:t>title</w:t>
+      </w:r>
+      <w:proofErr w:type="spellEnd"/>
+      <w:r>
+        <w:rPr>
+          <w:lang w:val="nb-NO"/>
+        </w:rPr>
+        <w:t xml:space="preserve">. De interne brukerne (Administrator og Saksbehandler) har data i disse feltene. </w:t>
+      </w:r>
+    </w:p>
+    <w:p>
+      <w:pPr>
+        <w:pStyle w:val="Listeavsnitt"/>
         <w:numPr>
           <w:ilvl w:val="0"/>
           <w:numId w:val="2"/>
@@ -286,16 +406,18 @@
           <w:lang w:val="nb-NO"/>
         </w:rPr>
       </w:pPr>
+      <w:proofErr w:type="spellStart"/>
       <w:r>
         <w:rPr>
           <w:lang w:val="nb-NO"/>
         </w:rPr>
         <w:t>RoleList</w:t>
       </w:r>
-    </w:p>
-    <w:p>
-      <w:pPr>
-        <w:pStyle w:val="Liststycke"/>
+      <w:proofErr w:type="spellEnd"/>
+    </w:p>
+    <w:p>
+      <w:pPr>
+        <w:pStyle w:val="Listeavsnitt"/>
         <w:numPr>
           <w:ilvl w:val="1"/>
           <w:numId w:val="2"/>
@@ -313,7 +435,7 @@
     </w:p>
     <w:p>
       <w:pPr>
-        <w:pStyle w:val="Liststycke"/>
+        <w:pStyle w:val="Listeavsnitt"/>
         <w:numPr>
           <w:ilvl w:val="0"/>
           <w:numId w:val="2"/>
@@ -322,16 +444,18 @@
           <w:lang w:val="nb-NO"/>
         </w:rPr>
       </w:pPr>
+      <w:proofErr w:type="spellStart"/>
       <w:r>
         <w:rPr>
           <w:lang w:val="nb-NO"/>
         </w:rPr>
         <w:t>UserRoleList</w:t>
       </w:r>
-    </w:p>
-    <w:p>
-      <w:pPr>
-        <w:pStyle w:val="Liststycke"/>
+      <w:proofErr w:type="spellEnd"/>
+    </w:p>
+    <w:p>
+      <w:pPr>
+        <w:pStyle w:val="Listeavsnitt"/>
         <w:numPr>
           <w:ilvl w:val="1"/>
           <w:numId w:val="2"/>
@@ -344,8 +468,30 @@
         <w:rPr>
           <w:lang w:val="nb-NO"/>
         </w:rPr>
-        <w:t>Koblingstabell mellom UserList og RoleList</w:t>
-      </w:r>
+        <w:t xml:space="preserve">Koblingstabell mellom </w:t>
+      </w:r>
+      <w:proofErr w:type="spellStart"/>
+      <w:r>
+        <w:rPr>
+          <w:lang w:val="nb-NO"/>
+        </w:rPr>
+        <w:t>UserList</w:t>
+      </w:r>
+      <w:proofErr w:type="spellEnd"/>
+      <w:r>
+        <w:rPr>
+          <w:lang w:val="nb-NO"/>
+        </w:rPr>
+        <w:t xml:space="preserve"> og </w:t>
+      </w:r>
+      <w:proofErr w:type="spellStart"/>
+      <w:r>
+        <w:rPr>
+          <w:lang w:val="nb-NO"/>
+        </w:rPr>
+        <w:t>RoleList</w:t>
+      </w:r>
+      <w:proofErr w:type="spellEnd"/>
       <w:r>
         <w:rPr>
           <w:lang w:val="nb-NO"/>
@@ -355,11 +501,12 @@
     </w:p>
     <w:p>
       <w:pPr>
-        <w:pStyle w:val="Rubrik3"/>
-        <w:rPr>
-          <w:lang w:val="nb-NO"/>
-        </w:rPr>
-      </w:pPr>
+        <w:pStyle w:val="Overskrift3"/>
+        <w:rPr>
+          <w:lang w:val="nb-NO"/>
+        </w:rPr>
+      </w:pPr>
+      <w:proofErr w:type="spellStart"/>
       <w:r>
         <w:rPr>
           <w:lang w:val="nb-NO"/>
@@ -367,6 +514,7 @@
         <w:lastRenderedPageBreak/>
         <w:t>Declaration</w:t>
       </w:r>
+      <w:proofErr w:type="spellEnd"/>
     </w:p>
     <w:p>
       <w:pPr>
@@ -419,7 +567,7 @@
     </w:p>
     <w:p>
       <w:pPr>
-        <w:pStyle w:val="Liststycke"/>
+        <w:pStyle w:val="Listeavsnitt"/>
         <w:numPr>
           <w:ilvl w:val="0"/>
           <w:numId w:val="3"/>
@@ -428,16 +576,18 @@
           <w:lang w:val="nb-NO"/>
         </w:rPr>
       </w:pPr>
+      <w:proofErr w:type="spellStart"/>
       <w:r>
         <w:rPr>
           <w:lang w:val="nb-NO"/>
         </w:rPr>
         <w:t>DeclarationList</w:t>
       </w:r>
-    </w:p>
-    <w:p>
-      <w:pPr>
-        <w:pStyle w:val="Liststycke"/>
+      <w:proofErr w:type="spellEnd"/>
+    </w:p>
+    <w:p>
+      <w:pPr>
+        <w:pStyle w:val="Listeavsnitt"/>
         <w:numPr>
           <w:ilvl w:val="1"/>
           <w:numId w:val="3"/>
@@ -450,12 +600,40 @@
         <w:rPr>
           <w:lang w:val="nb-NO"/>
         </w:rPr>
-        <w:t xml:space="preserve">Denne tabellen inneholder grunndata om alle egenkontroller. Hver egenkontroll må ha en bedrift (CompanyList) og en Saksbehandler (UserList) koblet til seg. </w:t>
-      </w:r>
-    </w:p>
-    <w:p>
-      <w:pPr>
-        <w:pStyle w:val="Liststycke"/>
+        <w:t>Denne tabellen inneholder grunndata om alle egenkontroller. Hver egenkontroll må ha en bedrift (</w:t>
+      </w:r>
+      <w:proofErr w:type="spellStart"/>
+      <w:r>
+        <w:rPr>
+          <w:lang w:val="nb-NO"/>
+        </w:rPr>
+        <w:t>CompanyList</w:t>
+      </w:r>
+      <w:proofErr w:type="spellEnd"/>
+      <w:r>
+        <w:rPr>
+          <w:lang w:val="nb-NO"/>
+        </w:rPr>
+        <w:t>) og en Saksbehandler (</w:t>
+      </w:r>
+      <w:proofErr w:type="spellStart"/>
+      <w:r>
+        <w:rPr>
+          <w:lang w:val="nb-NO"/>
+        </w:rPr>
+        <w:t>UserList</w:t>
+      </w:r>
+      <w:proofErr w:type="spellEnd"/>
+      <w:r>
+        <w:rPr>
+          <w:lang w:val="nb-NO"/>
+        </w:rPr>
+        <w:t xml:space="preserve">) koblet til seg. </w:t>
+      </w:r>
+    </w:p>
+    <w:p>
+      <w:pPr>
+        <w:pStyle w:val="Listeavsnitt"/>
         <w:numPr>
           <w:ilvl w:val="1"/>
           <w:numId w:val="3"/>
@@ -464,16 +642,18 @@
           <w:lang w:val="nb-NO"/>
         </w:rPr>
       </w:pPr>
+      <w:proofErr w:type="spellStart"/>
       <w:r>
         <w:rPr>
           <w:lang w:val="nb-NO"/>
         </w:rPr>
         <w:t>VlTypeOfStatus</w:t>
       </w:r>
-    </w:p>
-    <w:p>
-      <w:pPr>
-        <w:pStyle w:val="Liststycke"/>
+      <w:proofErr w:type="spellEnd"/>
+    </w:p>
+    <w:p>
+      <w:pPr>
+        <w:pStyle w:val="Listeavsnitt"/>
         <w:numPr>
           <w:ilvl w:val="2"/>
           <w:numId w:val="3"/>
@@ -486,12 +666,26 @@
         <w:rPr>
           <w:lang w:val="nb-NO"/>
         </w:rPr>
-        <w:t xml:space="preserve">Hver egenkontroll må ha en status og statusen kobles mot verditabellen VlTypeOfStatus som inneholder alle statuser som finnes i systemet. </w:t>
-      </w:r>
-    </w:p>
-    <w:p>
-      <w:pPr>
-        <w:pStyle w:val="Liststycke"/>
+        <w:t xml:space="preserve">Hver egenkontroll må ha en status og statusen kobles mot verditabellen </w:t>
+      </w:r>
+      <w:proofErr w:type="spellStart"/>
+      <w:r>
+        <w:rPr>
+          <w:lang w:val="nb-NO"/>
+        </w:rPr>
+        <w:t>VlTypeOfStatus</w:t>
+      </w:r>
+      <w:proofErr w:type="spellEnd"/>
+      <w:r>
+        <w:rPr>
+          <w:lang w:val="nb-NO"/>
+        </w:rPr>
+        <w:t xml:space="preserve"> som inneholder alle statuser som finnes i systemet. </w:t>
+      </w:r>
+    </w:p>
+    <w:p>
+      <w:pPr>
+        <w:pStyle w:val="Listeavsnitt"/>
         <w:numPr>
           <w:ilvl w:val="0"/>
           <w:numId w:val="3"/>
@@ -500,16 +694,18 @@
           <w:lang w:val="nb-NO"/>
         </w:rPr>
       </w:pPr>
+      <w:proofErr w:type="spellStart"/>
       <w:r>
         <w:rPr>
           <w:lang w:val="nb-NO"/>
         </w:rPr>
         <w:t>DeclarationTestItem</w:t>
       </w:r>
-    </w:p>
-    <w:p>
-      <w:pPr>
-        <w:pStyle w:val="Liststycke"/>
+      <w:proofErr w:type="spellEnd"/>
+    </w:p>
+    <w:p>
+      <w:pPr>
+        <w:pStyle w:val="Listeavsnitt"/>
         <w:numPr>
           <w:ilvl w:val="1"/>
           <w:numId w:val="3"/>
@@ -534,7 +730,21 @@
         <w:rPr>
           <w:lang w:val="nb-NO"/>
         </w:rPr>
-        <w:t xml:space="preserve"> en til kobling mellom denne tabellen og DeclarationList, så alle egenkontroller </w:t>
+        <w:t xml:space="preserve"> en til kobling mellom denne tabellen og </w:t>
+      </w:r>
+      <w:proofErr w:type="spellStart"/>
+      <w:r>
+        <w:rPr>
+          <w:lang w:val="nb-NO"/>
+        </w:rPr>
+        <w:t>DeclarationList</w:t>
+      </w:r>
+      <w:proofErr w:type="spellEnd"/>
+      <w:r>
+        <w:rPr>
+          <w:lang w:val="nb-NO"/>
+        </w:rPr>
+        <w:t xml:space="preserve">, så alle egenkontroller </w:t>
       </w:r>
       <w:r>
         <w:rPr>
@@ -546,24 +756,12 @@
         <w:rPr>
           <w:lang w:val="nb-NO"/>
         </w:rPr>
-        <w:t xml:space="preserve"> i begge tabellene. Her havner svarene i steg 1 (</w:t>
-      </w:r>
-      <w:r>
-        <w:rPr>
-          <w:lang w:val="nb-NO"/>
-        </w:rPr>
-        <w:t>Automaten</w:t>
-      </w:r>
-      <w:r>
-        <w:rPr>
-          <w:lang w:val="nb-NO"/>
-        </w:rPr>
-        <w:t xml:space="preserve">). </w:t>
-      </w:r>
-    </w:p>
-    <w:p>
-      <w:pPr>
-        <w:pStyle w:val="Liststycke"/>
+        <w:t xml:space="preserve"> i begge tabellene. Her havner svarene i steg 1 (Automaten). </w:t>
+      </w:r>
+    </w:p>
+    <w:p>
+      <w:pPr>
+        <w:pStyle w:val="Listeavsnitt"/>
         <w:numPr>
           <w:ilvl w:val="1"/>
           <w:numId w:val="3"/>
@@ -572,16 +770,74 @@
           <w:lang w:val="nb-NO"/>
         </w:rPr>
       </w:pPr>
-      <w:r>
-        <w:rPr>
-          <w:lang w:val="nb-NO"/>
-        </w:rPr>
-        <w:t>VlPurposeOfTest, VlFinishedStatusList, VlTypeOfMachineList, VlTypeOfTestList, VlTypeOfSupplierAndVersionList</w:t>
-      </w:r>
-    </w:p>
-    <w:p>
-      <w:pPr>
-        <w:pStyle w:val="Liststycke"/>
+      <w:proofErr w:type="spellStart"/>
+      <w:r>
+        <w:rPr>
+          <w:lang w:val="nb-NO"/>
+        </w:rPr>
+        <w:t>VlPurposeOfTest</w:t>
+      </w:r>
+      <w:proofErr w:type="spellEnd"/>
+      <w:r>
+        <w:rPr>
+          <w:lang w:val="nb-NO"/>
+        </w:rPr>
+        <w:t xml:space="preserve">, </w:t>
+      </w:r>
+      <w:proofErr w:type="spellStart"/>
+      <w:r>
+        <w:rPr>
+          <w:lang w:val="nb-NO"/>
+        </w:rPr>
+        <w:t>VlFinishedStatusList</w:t>
+      </w:r>
+      <w:proofErr w:type="spellEnd"/>
+      <w:r>
+        <w:rPr>
+          <w:lang w:val="nb-NO"/>
+        </w:rPr>
+        <w:t xml:space="preserve">, </w:t>
+      </w:r>
+      <w:proofErr w:type="spellStart"/>
+      <w:r>
+        <w:rPr>
+          <w:lang w:val="nb-NO"/>
+        </w:rPr>
+        <w:t>VlTypeOfMachineList</w:t>
+      </w:r>
+      <w:proofErr w:type="spellEnd"/>
+      <w:r>
+        <w:rPr>
+          <w:lang w:val="nb-NO"/>
+        </w:rPr>
+        <w:t xml:space="preserve">, </w:t>
+      </w:r>
+      <w:proofErr w:type="spellStart"/>
+      <w:r>
+        <w:rPr>
+          <w:lang w:val="nb-NO"/>
+        </w:rPr>
+        <w:t>VlTypeOfTestList</w:t>
+      </w:r>
+      <w:proofErr w:type="spellEnd"/>
+      <w:r>
+        <w:rPr>
+          <w:lang w:val="nb-NO"/>
+        </w:rPr>
+        <w:t xml:space="preserve">, </w:t>
+      </w:r>
+      <w:proofErr w:type="spellStart"/>
+      <w:r>
+        <w:rPr>
+          <w:lang w:val="nb-NO"/>
+        </w:rPr>
+        <w:t>VlTypeOfSupplierAndVersionList</w:t>
+      </w:r>
+      <w:proofErr w:type="spellEnd"/>
+    </w:p>
+    <w:p>
+      <w:pPr>
+        <w:pStyle w:val="Listeavsnitt"/>
         <w:numPr>
           <w:ilvl w:val="2"/>
           <w:numId w:val="3"/>
@@ -611,7 +867,7 @@
     </w:p>
     <w:p>
       <w:pPr>
-        <w:pStyle w:val="Liststycke"/>
+        <w:pStyle w:val="Listeavsnitt"/>
         <w:numPr>
           <w:ilvl w:val="1"/>
           <w:numId w:val="3"/>
@@ -620,16 +876,18 @@
           <w:lang w:val="nb-NO"/>
         </w:rPr>
       </w:pPr>
+      <w:proofErr w:type="spellStart"/>
       <w:r>
         <w:rPr>
           <w:lang w:val="nb-NO"/>
         </w:rPr>
         <w:t>ImageList</w:t>
       </w:r>
-    </w:p>
-    <w:p>
-      <w:pPr>
-        <w:pStyle w:val="Liststycke"/>
+      <w:proofErr w:type="spellEnd"/>
+    </w:p>
+    <w:p>
+      <w:pPr>
+        <w:pStyle w:val="Listeavsnitt"/>
         <w:numPr>
           <w:ilvl w:val="2"/>
           <w:numId w:val="3"/>
@@ -642,34 +900,24 @@
         <w:rPr>
           <w:lang w:val="nb-NO"/>
         </w:rPr>
-        <w:t xml:space="preserve">Hver </w:t>
-      </w:r>
-      <w:r>
-        <w:rPr>
-          <w:lang w:val="nb-NO"/>
-        </w:rPr>
-        <w:t>fullførte</w:t>
-      </w:r>
-      <w:r>
-        <w:rPr>
-          <w:lang w:val="nb-NO"/>
-        </w:rPr>
-        <w:t xml:space="preserve"> egenkontroll har to koblede bilder til seg, og disse finnes også i denne tabellen. </w:t>
-      </w:r>
-    </w:p>
-    <w:p>
-      <w:pPr>
-        <w:pStyle w:val="Rubrik3"/>
-        <w:rPr>
-          <w:lang w:val="nb-NO"/>
-        </w:rPr>
-      </w:pPr>
+        <w:t xml:space="preserve">Hver fullførte egenkontroll har to koblede bilder til seg, og disse finnes også i denne tabellen. </w:t>
+      </w:r>
+    </w:p>
+    <w:p>
+      <w:pPr>
+        <w:pStyle w:val="Overskrift3"/>
+        <w:rPr>
+          <w:lang w:val="nb-NO"/>
+        </w:rPr>
+      </w:pPr>
+      <w:proofErr w:type="spellStart"/>
       <w:r>
         <w:rPr>
           <w:lang w:val="nb-NO"/>
         </w:rPr>
         <w:t>Result</w:t>
       </w:r>
+      <w:proofErr w:type="spellEnd"/>
     </w:p>
     <w:p>
       <w:pPr>
@@ -710,7 +958,7 @@
     </w:p>
     <w:p>
       <w:pPr>
-        <w:pStyle w:val="Liststycke"/>
+        <w:pStyle w:val="Listeavsnitt"/>
         <w:numPr>
           <w:ilvl w:val="0"/>
           <w:numId w:val="5"/>
@@ -719,16 +967,18 @@
           <w:lang w:val="nb-NO"/>
         </w:rPr>
       </w:pPr>
+      <w:proofErr w:type="spellStart"/>
       <w:r>
         <w:rPr>
           <w:lang w:val="nb-NO"/>
         </w:rPr>
         <w:t>VlTypeOfResult</w:t>
       </w:r>
-    </w:p>
-    <w:p>
-      <w:pPr>
-        <w:pStyle w:val="Liststycke"/>
+      <w:proofErr w:type="spellEnd"/>
+    </w:p>
+    <w:p>
+      <w:pPr>
+        <w:pStyle w:val="Listeavsnitt"/>
         <w:numPr>
           <w:ilvl w:val="1"/>
           <w:numId w:val="5"/>
@@ -746,19 +996,19 @@
     </w:p>
     <w:p>
       <w:pPr>
-        <w:pStyle w:val="Liststycke"/>
+        <w:pStyle w:val="Listeavsnitt"/>
         <w:numPr>
           <w:ilvl w:val="0"/>
           <w:numId w:val="5"/>
         </w:numPr>
         <w:rPr>
-          <w:highlight w:val="yellow"/>
-        </w:rPr>
-      </w:pPr>
-      <w:proofErr w:type="spellStart"/>
-      <w:r>
-        <w:rPr>
-          <w:highlight w:val="yellow"/>
+          <w:lang w:val="nb-NO"/>
+        </w:rPr>
+      </w:pPr>
+      <w:proofErr w:type="spellStart"/>
+      <w:r>
+        <w:rPr>
+          <w:lang w:val="nb-NO"/>
         </w:rPr>
         <w:t>OutcomeData</w:t>
       </w:r>
@@ -766,93 +1016,93 @@
     </w:p>
     <w:p>
       <w:pPr>
-        <w:pStyle w:val="Liststycke"/>
+        <w:pStyle w:val="Listeavsnitt"/>
         <w:numPr>
           <w:ilvl w:val="1"/>
           <w:numId w:val="5"/>
         </w:numPr>
         <w:rPr>
-          <w:highlight w:val="yellow"/>
-        </w:rPr>
-      </w:pPr>
-      <w:r>
-        <w:rPr>
-          <w:highlight w:val="yellow"/>
-        </w:rPr>
-        <w:t>Denna tabell innehåller resultat per indikator (</w:t>
-      </w:r>
-      <w:proofErr w:type="spellStart"/>
-      <w:r>
-        <w:rPr>
-          <w:highlight w:val="yellow"/>
+          <w:lang w:val="nb-NO"/>
+        </w:rPr>
+      </w:pPr>
+      <w:r>
+        <w:rPr>
+          <w:lang w:val="nb-NO"/>
+        </w:rPr>
+        <w:t>Denne tabellen inneholder resultat per indikator (</w:t>
+      </w:r>
+      <w:proofErr w:type="spellStart"/>
+      <w:r>
+        <w:rPr>
+          <w:lang w:val="nb-NO"/>
         </w:rPr>
         <w:t>IndicatorList</w:t>
       </w:r>
       <w:proofErr w:type="spellEnd"/>
       <w:r>
         <w:rPr>
-          <w:highlight w:val="yellow"/>
-        </w:rPr>
-        <w:t>). Varje resultat är också kopplat mot ett utfall (</w:t>
-      </w:r>
-      <w:proofErr w:type="spellStart"/>
-      <w:r>
-        <w:rPr>
-          <w:highlight w:val="yellow"/>
+          <w:lang w:val="nb-NO"/>
+        </w:rPr>
+        <w:t>). Hvert resultat er også koblet til et utfall (</w:t>
+      </w:r>
+      <w:proofErr w:type="spellStart"/>
+      <w:r>
+        <w:rPr>
+          <w:lang w:val="nb-NO"/>
         </w:rPr>
         <w:t>IndicatorOutcomeList</w:t>
       </w:r>
       <w:proofErr w:type="spellEnd"/>
       <w:r>
         <w:rPr>
-          <w:highlight w:val="yellow"/>
-        </w:rPr>
-        <w:t xml:space="preserve">). Varje rad innehåller också ett sammanväg resultat för hela indikatorn som sparas i </w:t>
-      </w:r>
-      <w:proofErr w:type="spellStart"/>
-      <w:r>
-        <w:rPr>
-          <w:highlight w:val="yellow"/>
+          <w:lang w:val="nb-NO"/>
+        </w:rPr>
+        <w:t xml:space="preserve">). Hver rad inneholder også et </w:t>
+      </w:r>
+      <w:r>
+        <w:rPr>
+          <w:lang w:val="nb-NO"/>
+        </w:rPr>
+        <w:t xml:space="preserve">sammenstilt resultat for hele indikatoren som lagres i </w:t>
+      </w:r>
+      <w:proofErr w:type="spellStart"/>
+      <w:r>
+        <w:rPr>
+          <w:lang w:val="nb-NO"/>
         </w:rPr>
         <w:t>ResultID</w:t>
       </w:r>
       <w:proofErr w:type="spellEnd"/>
       <w:r>
         <w:rPr>
-          <w:highlight w:val="yellow"/>
-        </w:rPr>
-        <w:t xml:space="preserve"> som är kopplad mot </w:t>
-      </w:r>
-      <w:proofErr w:type="spellStart"/>
-      <w:r>
-        <w:rPr>
-          <w:highlight w:val="yellow"/>
-        </w:rPr>
-        <w:t>VlTypeOfResult</w:t>
-      </w:r>
-      <w:proofErr w:type="spellEnd"/>
-      <w:r>
-        <w:rPr>
-          <w:highlight w:val="yellow"/>
-        </w:rPr>
-        <w:t xml:space="preserve"> </w:t>
-      </w:r>
-    </w:p>
-    <w:p>
-      <w:pPr>
-        <w:pStyle w:val="Liststycke"/>
+          <w:lang w:val="nb-NO"/>
+        </w:rPr>
+        <w:t xml:space="preserve">, som er koblet til </w:t>
+      </w:r>
+      <w:proofErr w:type="spellStart"/>
+      <w:r>
+        <w:rPr>
+          <w:lang w:val="nb-NO"/>
+        </w:rPr>
+        <w:t>VITypeOfResult</w:t>
+      </w:r>
+      <w:proofErr w:type="spellEnd"/>
+    </w:p>
+    <w:p>
+      <w:pPr>
+        <w:pStyle w:val="Listeavsnitt"/>
         <w:numPr>
           <w:ilvl w:val="0"/>
           <w:numId w:val="5"/>
         </w:numPr>
         <w:rPr>
-          <w:highlight w:val="yellow"/>
-        </w:rPr>
-      </w:pPr>
-      <w:proofErr w:type="spellStart"/>
-      <w:r>
-        <w:rPr>
-          <w:highlight w:val="yellow"/>
+          <w:lang w:val="nb-NO"/>
+        </w:rPr>
+      </w:pPr>
+      <w:proofErr w:type="spellStart"/>
+      <w:r>
+        <w:rPr>
+          <w:lang w:val="nb-NO"/>
         </w:rPr>
         <w:t>RuleData</w:t>
       </w:r>
@@ -860,79 +1110,79 @@
     </w:p>
     <w:p>
       <w:pPr>
-        <w:pStyle w:val="Liststycke"/>
+        <w:pStyle w:val="Listeavsnitt"/>
         <w:numPr>
           <w:ilvl w:val="1"/>
           <w:numId w:val="5"/>
         </w:numPr>
         <w:rPr>
-          <w:highlight w:val="yellow"/>
-        </w:rPr>
-      </w:pPr>
-      <w:r>
-        <w:rPr>
-          <w:highlight w:val="yellow"/>
-        </w:rPr>
-        <w:t>Denna tabell innehåller resultat per regel (</w:t>
-      </w:r>
-      <w:proofErr w:type="spellStart"/>
-      <w:r>
-        <w:rPr>
-          <w:highlight w:val="yellow"/>
+          <w:lang w:val="nb-NO"/>
+        </w:rPr>
+      </w:pPr>
+      <w:r>
+        <w:rPr>
+          <w:lang w:val="nb-NO"/>
+        </w:rPr>
+        <w:t>Denne tabellen inneholder resultat per regel (</w:t>
+      </w:r>
+      <w:proofErr w:type="spellStart"/>
+      <w:r>
+        <w:rPr>
+          <w:lang w:val="nb-NO"/>
         </w:rPr>
         <w:t>RuleList</w:t>
       </w:r>
       <w:proofErr w:type="spellEnd"/>
       <w:r>
         <w:rPr>
-          <w:highlight w:val="yellow"/>
-        </w:rPr>
-        <w:t xml:space="preserve">). Varje rad innehåller också ett sammanväg resultat för hela regeln och alla dess frågor som sparas i </w:t>
-      </w:r>
-      <w:proofErr w:type="spellStart"/>
-      <w:r>
-        <w:rPr>
-          <w:highlight w:val="yellow"/>
+          <w:lang w:val="nb-NO"/>
+        </w:rPr>
+        <w:t xml:space="preserve">). Hver rad inneholder også et sammenstilt resultat for hele regelen og alle de spørsmålene som lagres i </w:t>
+      </w:r>
+      <w:proofErr w:type="spellStart"/>
+      <w:r>
+        <w:rPr>
+          <w:lang w:val="nb-NO"/>
         </w:rPr>
         <w:t>ResultID</w:t>
       </w:r>
       <w:proofErr w:type="spellEnd"/>
       <w:r>
         <w:rPr>
-          <w:highlight w:val="yellow"/>
-        </w:rPr>
-        <w:t xml:space="preserve"> som är kopplad mot </w:t>
-      </w:r>
-      <w:proofErr w:type="spellStart"/>
-      <w:r>
-        <w:rPr>
-          <w:highlight w:val="yellow"/>
-        </w:rPr>
-        <w:t>VlTypeOfResult</w:t>
-      </w:r>
-      <w:proofErr w:type="spellEnd"/>
-      <w:r>
-        <w:rPr>
-          <w:highlight w:val="yellow"/>
+          <w:lang w:val="nb-NO"/>
+        </w:rPr>
+        <w:t xml:space="preserve">, som er koblet til </w:t>
+      </w:r>
+      <w:proofErr w:type="spellStart"/>
+      <w:r>
+        <w:rPr>
+          <w:lang w:val="nb-NO"/>
+        </w:rPr>
+        <w:t>VITypeOfResult</w:t>
+      </w:r>
+      <w:proofErr w:type="spellEnd"/>
+      <w:r>
+        <w:rPr>
+          <w:lang w:val="nb-NO"/>
         </w:rPr>
         <w:t xml:space="preserve"> </w:t>
       </w:r>
     </w:p>
     <w:p>
       <w:pPr>
-        <w:pStyle w:val="Liststycke"/>
+        <w:pStyle w:val="Listeavsnitt"/>
         <w:numPr>
           <w:ilvl w:val="0"/>
           <w:numId w:val="5"/>
         </w:numPr>
         <w:rPr>
-          <w:highlight w:val="yellow"/>
-        </w:rPr>
-      </w:pPr>
-      <w:proofErr w:type="spellStart"/>
-      <w:r>
-        <w:rPr>
-          <w:highlight w:val="yellow"/>
+          <w:lang w:val="nb-NO"/>
+        </w:rPr>
+      </w:pPr>
+      <w:proofErr w:type="spellStart"/>
+      <w:r>
+        <w:rPr>
+          <w:lang w:val="nb-NO"/>
         </w:rPr>
         <w:t>AnswerData</w:t>
       </w:r>
@@ -940,19 +1190,19 @@
     </w:p>
     <w:p>
       <w:pPr>
-        <w:pStyle w:val="Liststycke"/>
+        <w:pStyle w:val="Listeavsnitt"/>
         <w:numPr>
           <w:ilvl w:val="1"/>
           <w:numId w:val="5"/>
         </w:numPr>
         <w:rPr>
-          <w:highlight w:val="yellow"/>
-        </w:rPr>
-      </w:pPr>
-      <w:proofErr w:type="spellStart"/>
-      <w:r>
-        <w:rPr>
-          <w:highlight w:val="yellow"/>
+          <w:lang w:val="nb-NO"/>
+        </w:rPr>
+      </w:pPr>
+      <w:proofErr w:type="spellStart"/>
+      <w:r>
+        <w:rPr>
+          <w:lang w:val="nb-NO"/>
         </w:rPr>
         <w:t>VlTypeOfAnswer</w:t>
       </w:r>
@@ -960,91 +1210,103 @@
     </w:p>
     <w:p>
       <w:pPr>
-        <w:pStyle w:val="Liststycke"/>
+        <w:pStyle w:val="Listeavsnitt"/>
         <w:numPr>
           <w:ilvl w:val="2"/>
           <w:numId w:val="5"/>
         </w:numPr>
         <w:rPr>
-          <w:highlight w:val="yellow"/>
-        </w:rPr>
-      </w:pPr>
-      <w:r>
-        <w:rPr>
-          <w:highlight w:val="yellow"/>
-        </w:rPr>
-        <w:t>Denna tabell innehåller resultat per fråga (</w:t>
-      </w:r>
-      <w:proofErr w:type="spellStart"/>
-      <w:r>
-        <w:rPr>
-          <w:highlight w:val="yellow"/>
+          <w:lang w:val="nb-NO"/>
+        </w:rPr>
+      </w:pPr>
+      <w:r>
+        <w:rPr>
+          <w:lang w:val="nb-NO"/>
+        </w:rPr>
+        <w:t xml:space="preserve">Denne tabellen inneholder resultat per spørsmål </w:t>
+      </w:r>
+      <w:r>
+        <w:rPr>
+          <w:lang w:val="nb-NO"/>
+        </w:rPr>
+        <w:t>(</w:t>
+      </w:r>
+      <w:proofErr w:type="spellStart"/>
+      <w:r>
+        <w:rPr>
+          <w:lang w:val="nb-NO"/>
         </w:rPr>
         <w:t>AnswerList</w:t>
       </w:r>
       <w:proofErr w:type="spellEnd"/>
-    </w:p>
-    <w:p>
-      <w:pPr>
-        <w:pStyle w:val="Liststycke"/>
+      <w:r>
+        <w:rPr>
+          <w:lang w:val="nb-NO"/>
+        </w:rPr>
+        <w:t>)</w:t>
+      </w:r>
+    </w:p>
+    <w:p>
+      <w:pPr>
+        <w:pStyle w:val="Listeavsnitt"/>
         <w:numPr>
           <w:ilvl w:val="2"/>
           <w:numId w:val="5"/>
         </w:numPr>
         <w:rPr>
-          <w:highlight w:val="yellow"/>
-        </w:rPr>
-      </w:pPr>
-      <w:r>
-        <w:rPr>
-          <w:highlight w:val="yellow"/>
-        </w:rPr>
-        <w:t xml:space="preserve">Varje rad innehåller resultat som sparas i </w:t>
-      </w:r>
-      <w:proofErr w:type="spellStart"/>
-      <w:r>
-        <w:rPr>
-          <w:highlight w:val="yellow"/>
+          <w:lang w:val="nb-NO"/>
+        </w:rPr>
+      </w:pPr>
+      <w:r>
+        <w:rPr>
+          <w:lang w:val="nb-NO"/>
+        </w:rPr>
+        <w:t xml:space="preserve">Hver rad inneholder resultat som lagres i </w:t>
+      </w:r>
+      <w:proofErr w:type="spellStart"/>
+      <w:r>
+        <w:rPr>
+          <w:lang w:val="nb-NO"/>
         </w:rPr>
         <w:t>ResultID</w:t>
       </w:r>
       <w:proofErr w:type="spellEnd"/>
       <w:r>
         <w:rPr>
-          <w:highlight w:val="yellow"/>
-        </w:rPr>
-        <w:t xml:space="preserve"> som är kopplad mot </w:t>
-      </w:r>
-      <w:proofErr w:type="spellStart"/>
-      <w:r>
-        <w:rPr>
-          <w:highlight w:val="yellow"/>
-        </w:rPr>
-        <w:t>VlTypeOfResult</w:t>
-      </w:r>
-      <w:proofErr w:type="spellEnd"/>
-      <w:r>
-        <w:rPr>
-          <w:highlight w:val="yellow"/>
+          <w:lang w:val="nb-NO"/>
+        </w:rPr>
+        <w:t xml:space="preserve">, som er koblet til </w:t>
+      </w:r>
+      <w:proofErr w:type="spellStart"/>
+      <w:r>
+        <w:rPr>
+          <w:lang w:val="nb-NO"/>
+        </w:rPr>
+        <w:t>VITypeOfResult</w:t>
+      </w:r>
+      <w:proofErr w:type="spellEnd"/>
+      <w:r>
+        <w:rPr>
+          <w:lang w:val="nb-NO"/>
         </w:rPr>
         <w:t xml:space="preserve"> </w:t>
       </w:r>
     </w:p>
     <w:p>
       <w:pPr>
-        <w:pStyle w:val="Liststycke"/>
+        <w:pStyle w:val="Listeavsnitt"/>
         <w:numPr>
           <w:ilvl w:val="1"/>
           <w:numId w:val="5"/>
         </w:numPr>
         <w:rPr>
-          <w:highlight w:val="yellow"/>
-        </w:rPr>
-      </w:pPr>
-      <w:proofErr w:type="spellStart"/>
-      <w:r>
-        <w:rPr>
-          <w:highlight w:val="yellow"/>
+          <w:lang w:val="nb-NO"/>
+        </w:rPr>
+      </w:pPr>
+      <w:proofErr w:type="spellStart"/>
+      <w:r>
+        <w:rPr>
+          <w:lang w:val="nb-NO"/>
         </w:rPr>
         <w:t>ImageList</w:t>
       </w:r>
@@ -1052,46 +1314,46 @@
     </w:p>
     <w:p>
       <w:pPr>
-        <w:pStyle w:val="Liststycke"/>
+        <w:pStyle w:val="Listeavsnitt"/>
         <w:numPr>
           <w:ilvl w:val="0"/>
           <w:numId w:val="4"/>
         </w:numPr>
         <w:rPr>
-          <w:highlight w:val="yellow"/>
-        </w:rPr>
-      </w:pPr>
-      <w:r>
-        <w:rPr>
-          <w:highlight w:val="yellow"/>
-        </w:rPr>
-        <w:t>Här sparas en koppling till bilder för alla frågor (</w:t>
-      </w:r>
-      <w:proofErr w:type="spellStart"/>
-      <w:r>
-        <w:rPr>
-          <w:highlight w:val="yellow"/>
+          <w:lang w:val="nb-NO"/>
+        </w:rPr>
+      </w:pPr>
+      <w:r>
+        <w:rPr>
+          <w:lang w:val="nb-NO"/>
+        </w:rPr>
+        <w:t>Her lagres en kobling til bilder for alle spørsmål (</w:t>
+      </w:r>
+      <w:proofErr w:type="spellStart"/>
+      <w:r>
+        <w:rPr>
+          <w:lang w:val="nb-NO"/>
         </w:rPr>
         <w:t>AnswerList</w:t>
       </w:r>
       <w:proofErr w:type="spellEnd"/>
       <w:r>
         <w:rPr>
-          <w:highlight w:val="yellow"/>
+          <w:lang w:val="nb-NO"/>
         </w:rPr>
         <w:t>) av typen image (</w:t>
       </w:r>
       <w:proofErr w:type="spellStart"/>
       <w:r>
         <w:rPr>
-          <w:highlight w:val="yellow"/>
-        </w:rPr>
-        <w:t>VlTypeOfAnswer</w:t>
-      </w:r>
-      <w:proofErr w:type="spellEnd"/>
-      <w:r>
-        <w:rPr>
-          <w:highlight w:val="yellow"/>
+          <w:lang w:val="nb-NO"/>
+        </w:rPr>
+        <w:t>VITypeOfAnswer</w:t>
+      </w:r>
+      <w:proofErr w:type="spellEnd"/>
+      <w:r>
+        <w:rPr>
+          <w:lang w:val="nb-NO"/>
         </w:rPr>
         <w:t>)</w:t>
       </w:r>
@@ -1115,7 +1377,7 @@
     </w:p>
     <w:p>
       <w:pPr>
-        <w:pStyle w:val="Rubrik3"/>
+        <w:pStyle w:val="Overskrift3"/>
         <w:rPr>
           <w:lang w:val="nb-NO"/>
         </w:rPr>
@@ -1155,7 +1417,7 @@
     </w:p>
     <w:p>
       <w:pPr>
-        <w:pStyle w:val="Liststycke"/>
+        <w:pStyle w:val="Listeavsnitt"/>
         <w:numPr>
           <w:ilvl w:val="0"/>
           <w:numId w:val="4"/>
@@ -1164,16 +1426,18 @@
           <w:lang w:val="nb-NO"/>
         </w:rPr>
       </w:pPr>
+      <w:proofErr w:type="spellStart"/>
       <w:r>
         <w:rPr>
           <w:lang w:val="nb-NO"/>
         </w:rPr>
         <w:t>DeclarationIndicatorGroupList</w:t>
       </w:r>
-    </w:p>
-    <w:p>
-      <w:pPr>
-        <w:pStyle w:val="Liststycke"/>
+      <w:proofErr w:type="spellEnd"/>
+    </w:p>
+    <w:p>
+      <w:pPr>
+        <w:pStyle w:val="Listeavsnitt"/>
         <w:numPr>
           <w:ilvl w:val="1"/>
           <w:numId w:val="4"/>
@@ -1186,12 +1450,40 @@
         <w:rPr>
           <w:lang w:val="nb-NO"/>
         </w:rPr>
-        <w:t xml:space="preserve">Koblingstabell mellom IndicatorList og DeclarationList som også inneholder hvilken test som den aktuelle indikatoren tilhører (for eksempel Betjeningsområde) og sorteringsrekkefølgen for indikatorene. </w:t>
-      </w:r>
-    </w:p>
-    <w:p>
-      <w:pPr>
-        <w:pStyle w:val="Liststycke"/>
+        <w:t xml:space="preserve">Koblingstabell mellom </w:t>
+      </w:r>
+      <w:proofErr w:type="spellStart"/>
+      <w:r>
+        <w:rPr>
+          <w:lang w:val="nb-NO"/>
+        </w:rPr>
+        <w:t>IndicatorList</w:t>
+      </w:r>
+      <w:proofErr w:type="spellEnd"/>
+      <w:r>
+        <w:rPr>
+          <w:lang w:val="nb-NO"/>
+        </w:rPr>
+        <w:t xml:space="preserve"> og </w:t>
+      </w:r>
+      <w:proofErr w:type="spellStart"/>
+      <w:r>
+        <w:rPr>
+          <w:lang w:val="nb-NO"/>
+        </w:rPr>
+        <w:t>DeclarationList</w:t>
+      </w:r>
+      <w:proofErr w:type="spellEnd"/>
+      <w:r>
+        <w:rPr>
+          <w:lang w:val="nb-NO"/>
+        </w:rPr>
+        <w:t xml:space="preserve"> som også inneholder hvilken test som den aktuelle indikatoren tilhører (for eksempel Betjeningsområde) og sorteringsrekkefølgen for indikatorene. </w:t>
+      </w:r>
+    </w:p>
+    <w:p>
+      <w:pPr>
+        <w:pStyle w:val="Listeavsnitt"/>
         <w:numPr>
           <w:ilvl w:val="0"/>
           <w:numId w:val="4"/>
@@ -1200,16 +1492,18 @@
           <w:lang w:val="nb-NO"/>
         </w:rPr>
       </w:pPr>
+      <w:proofErr w:type="spellStart"/>
       <w:r>
         <w:rPr>
           <w:lang w:val="nb-NO"/>
         </w:rPr>
         <w:t>IndicatorList</w:t>
       </w:r>
-    </w:p>
-    <w:p>
-      <w:pPr>
-        <w:pStyle w:val="Liststycke"/>
+      <w:proofErr w:type="spellEnd"/>
+    </w:p>
+    <w:p>
+      <w:pPr>
+        <w:pStyle w:val="Listeavsnitt"/>
         <w:numPr>
           <w:ilvl w:val="1"/>
           <w:numId w:val="4"/>
@@ -1227,7 +1521,7 @@
     </w:p>
     <w:p>
       <w:pPr>
-        <w:pStyle w:val="Liststycke"/>
+        <w:pStyle w:val="Listeavsnitt"/>
         <w:numPr>
           <w:ilvl w:val="0"/>
           <w:numId w:val="4"/>
@@ -1236,16 +1530,18 @@
           <w:lang w:val="nb-NO"/>
         </w:rPr>
       </w:pPr>
+      <w:proofErr w:type="spellStart"/>
       <w:r>
         <w:rPr>
           <w:lang w:val="nb-NO"/>
         </w:rPr>
         <w:t>IndicatorOutcomeList</w:t>
       </w:r>
-    </w:p>
-    <w:p>
-      <w:pPr>
-        <w:pStyle w:val="Liststycke"/>
+      <w:proofErr w:type="spellEnd"/>
+    </w:p>
+    <w:p>
+      <w:pPr>
+        <w:pStyle w:val="Listeavsnitt"/>
         <w:numPr>
           <w:ilvl w:val="1"/>
           <w:numId w:val="4"/>
@@ -1263,7 +1559,7 @@
     </w:p>
     <w:p>
       <w:pPr>
-        <w:pStyle w:val="Liststycke"/>
+        <w:pStyle w:val="Listeavsnitt"/>
         <w:numPr>
           <w:ilvl w:val="0"/>
           <w:numId w:val="4"/>
@@ -1272,16 +1568,18 @@
           <w:lang w:val="nb-NO"/>
         </w:rPr>
       </w:pPr>
+      <w:proofErr w:type="spellStart"/>
       <w:r>
         <w:rPr>
           <w:lang w:val="nb-NO"/>
         </w:rPr>
         <w:t>TestGroupList</w:t>
       </w:r>
-    </w:p>
-    <w:p>
-      <w:pPr>
-        <w:pStyle w:val="Liststycke"/>
+      <w:proofErr w:type="spellEnd"/>
+    </w:p>
+    <w:p>
+      <w:pPr>
+        <w:pStyle w:val="Listeavsnitt"/>
         <w:numPr>
           <w:ilvl w:val="1"/>
           <w:numId w:val="4"/>
@@ -1299,7 +1597,7 @@
     </w:p>
     <w:p>
       <w:pPr>
-        <w:pStyle w:val="Liststycke"/>
+        <w:pStyle w:val="Listeavsnitt"/>
         <w:numPr>
           <w:ilvl w:val="0"/>
           <w:numId w:val="4"/>
@@ -1308,16 +1606,18 @@
           <w:lang w:val="nb-NO"/>
         </w:rPr>
       </w:pPr>
+      <w:proofErr w:type="spellStart"/>
       <w:r>
         <w:rPr>
           <w:lang w:val="nb-NO"/>
         </w:rPr>
         <w:t>IndicatorTestGroupList</w:t>
       </w:r>
-    </w:p>
-    <w:p>
-      <w:pPr>
-        <w:pStyle w:val="Liststycke"/>
+      <w:proofErr w:type="spellEnd"/>
+    </w:p>
+    <w:p>
+      <w:pPr>
+        <w:pStyle w:val="Listeavsnitt"/>
         <w:numPr>
           <w:ilvl w:val="1"/>
           <w:numId w:val="4"/>
@@ -1330,12 +1630,40 @@
         <w:rPr>
           <w:lang w:val="nb-NO"/>
         </w:rPr>
-        <w:t xml:space="preserve">Koblingstabell mellom TestGroupList og IndicatorList for å koble sammen indikatorer med testgrupper. </w:t>
-      </w:r>
-    </w:p>
-    <w:p>
-      <w:pPr>
-        <w:pStyle w:val="Liststycke"/>
+        <w:t xml:space="preserve">Koblingstabell mellom </w:t>
+      </w:r>
+      <w:proofErr w:type="spellStart"/>
+      <w:r>
+        <w:rPr>
+          <w:lang w:val="nb-NO"/>
+        </w:rPr>
+        <w:t>TestGroupList</w:t>
+      </w:r>
+      <w:proofErr w:type="spellEnd"/>
+      <w:r>
+        <w:rPr>
+          <w:lang w:val="nb-NO"/>
+        </w:rPr>
+        <w:t xml:space="preserve"> og </w:t>
+      </w:r>
+      <w:proofErr w:type="spellStart"/>
+      <w:r>
+        <w:rPr>
+          <w:lang w:val="nb-NO"/>
+        </w:rPr>
+        <w:t>IndicatorList</w:t>
+      </w:r>
+      <w:proofErr w:type="spellEnd"/>
+      <w:r>
+        <w:rPr>
+          <w:lang w:val="nb-NO"/>
+        </w:rPr>
+        <w:t xml:space="preserve"> for å koble sammen indikatorer med testgrupper. </w:t>
+      </w:r>
+    </w:p>
+    <w:p>
+      <w:pPr>
+        <w:pStyle w:val="Listeavsnitt"/>
         <w:numPr>
           <w:ilvl w:val="0"/>
           <w:numId w:val="4"/>
@@ -1344,12 +1672,14 @@
           <w:lang w:val="nb-NO"/>
         </w:rPr>
       </w:pPr>
+      <w:proofErr w:type="spellStart"/>
       <w:r>
         <w:rPr>
           <w:lang w:val="nb-NO"/>
         </w:rPr>
         <w:t>VlUserPrerequisiteList</w:t>
       </w:r>
+      <w:proofErr w:type="spellEnd"/>
       <w:r>
         <w:rPr>
           <w:lang w:val="nb-NO"/>
@@ -1359,7 +1689,7 @@
     </w:p>
     <w:p>
       <w:pPr>
-        <w:pStyle w:val="Liststycke"/>
+        <w:pStyle w:val="Listeavsnitt"/>
         <w:numPr>
           <w:ilvl w:val="1"/>
           <w:numId w:val="4"/>
@@ -1377,7 +1707,7 @@
     </w:p>
     <w:p>
       <w:pPr>
-        <w:pStyle w:val="Liststycke"/>
+        <w:pStyle w:val="Listeavsnitt"/>
         <w:numPr>
           <w:ilvl w:val="0"/>
           <w:numId w:val="4"/>
@@ -1386,16 +1716,18 @@
           <w:lang w:val="nb-NO"/>
         </w:rPr>
       </w:pPr>
+      <w:proofErr w:type="spellStart"/>
       <w:r>
         <w:rPr>
           <w:lang w:val="nb-NO"/>
         </w:rPr>
         <w:t>IndicatorUserPrerequisite</w:t>
       </w:r>
-    </w:p>
-    <w:p>
-      <w:pPr>
-        <w:pStyle w:val="Liststycke"/>
+      <w:proofErr w:type="spellEnd"/>
+    </w:p>
+    <w:p>
+      <w:pPr>
+        <w:pStyle w:val="Listeavsnitt"/>
         <w:numPr>
           <w:ilvl w:val="1"/>
           <w:numId w:val="4"/>
@@ -1408,12 +1740,34 @@
         <w:rPr>
           <w:lang w:val="nb-NO"/>
         </w:rPr>
-        <w:t>Koblingstabell mellom IndicatorList og VlUserPrerequisiteList</w:t>
-      </w:r>
-    </w:p>
-    <w:p>
-      <w:pPr>
-        <w:pStyle w:val="Liststycke"/>
+        <w:t xml:space="preserve">Koblingstabell mellom </w:t>
+      </w:r>
+      <w:proofErr w:type="spellStart"/>
+      <w:r>
+        <w:rPr>
+          <w:lang w:val="nb-NO"/>
+        </w:rPr>
+        <w:t>IndicatorList</w:t>
+      </w:r>
+      <w:proofErr w:type="spellEnd"/>
+      <w:r>
+        <w:rPr>
+          <w:lang w:val="nb-NO"/>
+        </w:rPr>
+        <w:t xml:space="preserve"> og </w:t>
+      </w:r>
+      <w:proofErr w:type="spellStart"/>
+      <w:r>
+        <w:rPr>
+          <w:lang w:val="nb-NO"/>
+        </w:rPr>
+        <w:t>VlUserPrerequisiteList</w:t>
+      </w:r>
+      <w:proofErr w:type="spellEnd"/>
+    </w:p>
+    <w:p>
+      <w:pPr>
+        <w:pStyle w:val="Listeavsnitt"/>
         <w:numPr>
           <w:ilvl w:val="0"/>
           <w:numId w:val="4"/>
@@ -1422,16 +1776,18 @@
           <w:lang w:val="nb-NO"/>
         </w:rPr>
       </w:pPr>
+      <w:proofErr w:type="spellStart"/>
       <w:r>
         <w:rPr>
           <w:lang w:val="nb-NO"/>
         </w:rPr>
         <w:t>RuleList</w:t>
       </w:r>
-    </w:p>
-    <w:p>
-      <w:pPr>
-        <w:pStyle w:val="Liststycke"/>
+      <w:proofErr w:type="spellEnd"/>
+    </w:p>
+    <w:p>
+      <w:pPr>
+        <w:pStyle w:val="Listeavsnitt"/>
         <w:numPr>
           <w:ilvl w:val="1"/>
           <w:numId w:val="4"/>
@@ -1449,7 +1805,7 @@
     </w:p>
     <w:p>
       <w:pPr>
-        <w:pStyle w:val="Liststycke"/>
+        <w:pStyle w:val="Listeavsnitt"/>
         <w:numPr>
           <w:ilvl w:val="1"/>
           <w:numId w:val="4"/>
@@ -1458,16 +1814,18 @@
           <w:lang w:val="nb-NO"/>
         </w:rPr>
       </w:pPr>
+      <w:proofErr w:type="spellStart"/>
       <w:r>
         <w:rPr>
           <w:lang w:val="nb-NO"/>
         </w:rPr>
         <w:t>StandardList</w:t>
       </w:r>
-    </w:p>
-    <w:p>
-      <w:pPr>
-        <w:pStyle w:val="Liststycke"/>
+      <w:proofErr w:type="spellEnd"/>
+    </w:p>
+    <w:p>
+      <w:pPr>
+        <w:pStyle w:val="Listeavsnitt"/>
         <w:numPr>
           <w:ilvl w:val="2"/>
           <w:numId w:val="4"/>
@@ -1485,7 +1843,7 @@
     </w:p>
     <w:p>
       <w:pPr>
-        <w:pStyle w:val="Liststycke"/>
+        <w:pStyle w:val="Listeavsnitt"/>
         <w:numPr>
           <w:ilvl w:val="1"/>
           <w:numId w:val="4"/>
@@ -1494,16 +1852,18 @@
           <w:lang w:val="nb-NO"/>
         </w:rPr>
       </w:pPr>
+      <w:proofErr w:type="spellStart"/>
       <w:r>
         <w:rPr>
           <w:lang w:val="nb-NO"/>
         </w:rPr>
         <w:t>ChapterList</w:t>
       </w:r>
-    </w:p>
-    <w:p>
-      <w:pPr>
-        <w:pStyle w:val="Liststycke"/>
+      <w:proofErr w:type="spellEnd"/>
+    </w:p>
+    <w:p>
+      <w:pPr>
+        <w:pStyle w:val="Listeavsnitt"/>
         <w:numPr>
           <w:ilvl w:val="2"/>
           <w:numId w:val="4"/>
@@ -1521,7 +1881,7 @@
     </w:p>
     <w:p>
       <w:pPr>
-        <w:pStyle w:val="Liststycke"/>
+        <w:pStyle w:val="Listeavsnitt"/>
         <w:numPr>
           <w:ilvl w:val="2"/>
           <w:numId w:val="4"/>
@@ -1539,7 +1899,7 @@
     </w:p>
     <w:p>
       <w:pPr>
-        <w:pStyle w:val="Liststycke"/>
+        <w:pStyle w:val="Listeavsnitt"/>
         <w:numPr>
           <w:ilvl w:val="0"/>
           <w:numId w:val="4"/>
@@ -1548,16 +1908,18 @@
           <w:lang w:val="nb-NO"/>
         </w:rPr>
       </w:pPr>
+      <w:proofErr w:type="spellStart"/>
       <w:r>
         <w:rPr>
           <w:lang w:val="nb-NO"/>
         </w:rPr>
         <w:t>RequirementList</w:t>
       </w:r>
-    </w:p>
-    <w:p>
-      <w:pPr>
-        <w:pStyle w:val="Liststycke"/>
+      <w:proofErr w:type="spellEnd"/>
+    </w:p>
+    <w:p>
+      <w:pPr>
+        <w:pStyle w:val="Listeavsnitt"/>
         <w:numPr>
           <w:ilvl w:val="1"/>
           <w:numId w:val="4"/>
@@ -1587,7 +1949,7 @@
     </w:p>
     <w:p>
       <w:pPr>
-        <w:pStyle w:val="Liststycke"/>
+        <w:pStyle w:val="Listeavsnitt"/>
         <w:numPr>
           <w:ilvl w:val="0"/>
           <w:numId w:val="4"/>
@@ -1596,16 +1958,18 @@
           <w:lang w:val="nb-NO"/>
         </w:rPr>
       </w:pPr>
+      <w:proofErr w:type="spellStart"/>
       <w:r>
         <w:rPr>
           <w:lang w:val="nb-NO"/>
         </w:rPr>
         <w:t>RequirementUserPrerequisiteList</w:t>
       </w:r>
-    </w:p>
-    <w:p>
-      <w:pPr>
-        <w:pStyle w:val="Liststycke"/>
+      <w:proofErr w:type="spellEnd"/>
+    </w:p>
+    <w:p>
+      <w:pPr>
+        <w:pStyle w:val="Listeavsnitt"/>
         <w:numPr>
           <w:ilvl w:val="1"/>
           <w:numId w:val="4"/>
@@ -1618,12 +1982,34 @@
         <w:rPr>
           <w:lang w:val="nb-NO"/>
         </w:rPr>
-        <w:t>Koblingstabell mellom RequirementList og VlUserPrerequisiteList</w:t>
-      </w:r>
-    </w:p>
-    <w:p>
-      <w:pPr>
-        <w:pStyle w:val="Liststycke"/>
+        <w:t xml:space="preserve">Koblingstabell mellom </w:t>
+      </w:r>
+      <w:proofErr w:type="spellStart"/>
+      <w:r>
+        <w:rPr>
+          <w:lang w:val="nb-NO"/>
+        </w:rPr>
+        <w:t>RequirementList</w:t>
+      </w:r>
+      <w:proofErr w:type="spellEnd"/>
+      <w:r>
+        <w:rPr>
+          <w:lang w:val="nb-NO"/>
+        </w:rPr>
+        <w:t xml:space="preserve"> og </w:t>
+      </w:r>
+      <w:proofErr w:type="spellStart"/>
+      <w:r>
+        <w:rPr>
+          <w:lang w:val="nb-NO"/>
+        </w:rPr>
+        <w:t>VlUserPrerequisiteList</w:t>
+      </w:r>
+      <w:proofErr w:type="spellEnd"/>
+    </w:p>
+    <w:p>
+      <w:pPr>
+        <w:pStyle w:val="Listeavsnitt"/>
         <w:numPr>
           <w:ilvl w:val="0"/>
           <w:numId w:val="4"/>
@@ -1632,16 +2018,18 @@
           <w:lang w:val="nb-NO"/>
         </w:rPr>
       </w:pPr>
+      <w:proofErr w:type="spellStart"/>
       <w:r>
         <w:rPr>
           <w:lang w:val="nb-NO"/>
         </w:rPr>
         <w:t>AnswerList</w:t>
       </w:r>
-    </w:p>
-    <w:p>
-      <w:pPr>
-        <w:pStyle w:val="Liststycke"/>
+      <w:proofErr w:type="spellEnd"/>
+    </w:p>
+    <w:p>
+      <w:pPr>
+        <w:pStyle w:val="Listeavsnitt"/>
         <w:numPr>
           <w:ilvl w:val="1"/>
           <w:numId w:val="4"/>
@@ -1671,7 +2059,7 @@
     </w:p>
     <w:p>
       <w:pPr>
-        <w:pStyle w:val="Liststycke"/>
+        <w:pStyle w:val="Listeavsnitt"/>
         <w:numPr>
           <w:ilvl w:val="1"/>
           <w:numId w:val="4"/>
@@ -1680,16 +2068,18 @@
           <w:lang w:val="nb-NO"/>
         </w:rPr>
       </w:pPr>
+      <w:proofErr w:type="spellStart"/>
       <w:r>
         <w:rPr>
           <w:lang w:val="nb-NO"/>
         </w:rPr>
         <w:t>VlTypeOfAnswer</w:t>
       </w:r>
-    </w:p>
-    <w:p>
-      <w:pPr>
-        <w:pStyle w:val="Liststycke"/>
+      <w:proofErr w:type="spellEnd"/>
+    </w:p>
+    <w:p>
+      <w:pPr>
+        <w:pStyle w:val="Listeavsnitt"/>
         <w:numPr>
           <w:ilvl w:val="2"/>
           <w:numId w:val="4"/>
@@ -1702,7 +2092,49 @@
         <w:rPr>
           <w:lang w:val="nb-NO"/>
         </w:rPr>
-        <w:t xml:space="preserve">Hvert spørsmål er koblet til en type (string, bool, int, image). </w:t>
+        <w:t>Hvert spørsmål er koblet til en type (</w:t>
+      </w:r>
+      <w:proofErr w:type="spellStart"/>
+      <w:r>
+        <w:rPr>
+          <w:lang w:val="nb-NO"/>
+        </w:rPr>
+        <w:t>string</w:t>
+      </w:r>
+      <w:proofErr w:type="spellEnd"/>
+      <w:r>
+        <w:rPr>
+          <w:lang w:val="nb-NO"/>
+        </w:rPr>
+        <w:t xml:space="preserve">, </w:t>
+      </w:r>
+      <w:proofErr w:type="spellStart"/>
+      <w:r>
+        <w:rPr>
+          <w:lang w:val="nb-NO"/>
+        </w:rPr>
+        <w:t>bool</w:t>
+      </w:r>
+      <w:proofErr w:type="spellEnd"/>
+      <w:r>
+        <w:rPr>
+          <w:lang w:val="nb-NO"/>
+        </w:rPr>
+        <w:t xml:space="preserve">, </w:t>
+      </w:r>
+      <w:proofErr w:type="spellStart"/>
+      <w:r>
+        <w:rPr>
+          <w:lang w:val="nb-NO"/>
+        </w:rPr>
+        <w:t>int</w:t>
+      </w:r>
+      <w:proofErr w:type="spellEnd"/>
+      <w:r>
+        <w:rPr>
+          <w:lang w:val="nb-NO"/>
+        </w:rPr>
+        <w:t xml:space="preserve">, image). </w:t>
       </w:r>
     </w:p>
     <w:p>
@@ -1721,49 +2153,47 @@
     </w:p>
     <w:p>
       <w:pPr>
-        <w:pStyle w:val="Rubrik3"/>
-        <w:rPr>
-          <w:highlight w:val="yellow"/>
-        </w:rPr>
-      </w:pPr>
-      <w:proofErr w:type="spellStart"/>
-      <w:r>
-        <w:rPr>
-          <w:highlight w:val="yellow"/>
+        <w:pStyle w:val="Overskrift3"/>
+        <w:rPr>
+          <w:lang w:val="nb-NO"/>
+        </w:rPr>
+      </w:pPr>
+      <w:r>
+        <w:rPr>
+          <w:lang w:val="nb-NO"/>
         </w:rPr>
         <w:lastRenderedPageBreak/>
         <w:t>Language</w:t>
       </w:r>
-      <w:proofErr w:type="spellEnd"/>
-    </w:p>
-    <w:p>
-      <w:pPr>
-        <w:rPr>
-          <w:highlight w:val="yellow"/>
-        </w:rPr>
-      </w:pPr>
-      <w:r>
-        <w:rPr>
-          <w:highlight w:val="yellow"/>
-        </w:rPr>
-        <w:t>Innehåller alla översättningar förutom på värdelistor</w:t>
-      </w:r>
-    </w:p>
-    <w:p>
-      <w:pPr>
-        <w:pStyle w:val="Liststycke"/>
+    </w:p>
+    <w:p>
+      <w:pPr>
+        <w:rPr>
+          <w:lang w:val="nb-NO"/>
+        </w:rPr>
+      </w:pPr>
+      <w:r>
+        <w:rPr>
+          <w:lang w:val="nb-NO"/>
+        </w:rPr>
+        <w:t xml:space="preserve">Inneholder alle oversettinger utenom verdilister </w:t>
+      </w:r>
+    </w:p>
+    <w:p>
+      <w:pPr>
+        <w:pStyle w:val="Listeavsnitt"/>
         <w:numPr>
           <w:ilvl w:val="0"/>
           <w:numId w:val="6"/>
         </w:numPr>
         <w:rPr>
-          <w:highlight w:val="yellow"/>
-        </w:rPr>
-      </w:pPr>
-      <w:proofErr w:type="spellStart"/>
-      <w:r>
-        <w:rPr>
-          <w:highlight w:val="yellow"/>
+          <w:lang w:val="nb-NO"/>
+        </w:rPr>
+      </w:pPr>
+      <w:proofErr w:type="spellStart"/>
+      <w:r>
+        <w:rPr>
+          <w:lang w:val="nb-NO"/>
         </w:rPr>
         <w:t>LanguageList</w:t>
       </w:r>
@@ -1771,37 +2201,43 @@
     </w:p>
     <w:p>
       <w:pPr>
-        <w:pStyle w:val="Liststycke"/>
+        <w:pStyle w:val="Listeavsnitt"/>
         <w:numPr>
           <w:ilvl w:val="1"/>
           <w:numId w:val="6"/>
         </w:numPr>
         <w:rPr>
-          <w:highlight w:val="yellow"/>
-        </w:rPr>
-      </w:pPr>
-      <w:r>
-        <w:rPr>
-          <w:highlight w:val="yellow"/>
-        </w:rPr>
-        <w:t xml:space="preserve">Innehåller lista på språk i system. </w:t>
-      </w:r>
-    </w:p>
-    <w:p>
-      <w:pPr>
-        <w:pStyle w:val="Liststycke"/>
+          <w:lang w:val="nb-NO"/>
+        </w:rPr>
+      </w:pPr>
+      <w:r>
+        <w:rPr>
+          <w:lang w:val="nb-NO"/>
+        </w:rPr>
+        <w:t>Inneholder li</w:t>
+      </w:r>
+      <w:r>
+        <w:rPr>
+          <w:lang w:val="nb-NO"/>
+        </w:rPr>
+        <w:t xml:space="preserve">ste over språk i systemet. </w:t>
+      </w:r>
+    </w:p>
+    <w:p>
+      <w:pPr>
+        <w:pStyle w:val="Listeavsnitt"/>
         <w:numPr>
           <w:ilvl w:val="0"/>
           <w:numId w:val="6"/>
         </w:numPr>
         <w:rPr>
-          <w:highlight w:val="yellow"/>
-        </w:rPr>
-      </w:pPr>
-      <w:proofErr w:type="spellStart"/>
-      <w:r>
-        <w:rPr>
-          <w:highlight w:val="yellow"/>
+          <w:lang w:val="nb-NO"/>
+        </w:rPr>
+      </w:pPr>
+      <w:proofErr w:type="spellStart"/>
+      <w:r>
+        <w:rPr>
+          <w:lang w:val="nb-NO"/>
         </w:rPr>
         <w:t>TestGroupLanguageList</w:t>
       </w:r>
@@ -1809,37 +2245,75 @@
     </w:p>
     <w:p>
       <w:pPr>
-        <w:pStyle w:val="Liststycke"/>
+        <w:pStyle w:val="Listeavsnitt"/>
         <w:numPr>
           <w:ilvl w:val="1"/>
           <w:numId w:val="6"/>
         </w:numPr>
         <w:rPr>
-          <w:highlight w:val="yellow"/>
-        </w:rPr>
-      </w:pPr>
-      <w:r>
-        <w:rPr>
-          <w:highlight w:val="yellow"/>
-        </w:rPr>
-        <w:t>Innehåller översättningar för testområde (steg 2,3 och 4)</w:t>
-      </w:r>
-    </w:p>
-    <w:p>
-      <w:pPr>
-        <w:pStyle w:val="Liststycke"/>
+          <w:lang w:val="nb-NO"/>
+        </w:rPr>
+      </w:pPr>
+      <w:r>
+        <w:rPr>
+          <w:lang w:val="nb-NO"/>
+        </w:rPr>
+        <w:t xml:space="preserve">Inneholder oversettelser for </w:t>
+      </w:r>
+      <w:proofErr w:type="spellStart"/>
+      <w:r>
+        <w:rPr>
+          <w:lang w:val="nb-NO"/>
+        </w:rPr>
+        <w:t>testområde</w:t>
+      </w:r>
+      <w:proofErr w:type="spellEnd"/>
+      <w:r>
+        <w:rPr>
+          <w:lang w:val="nb-NO"/>
+        </w:rPr>
+        <w:t xml:space="preserve"> </w:t>
+      </w:r>
+      <w:r>
+        <w:rPr>
+          <w:lang w:val="nb-NO"/>
+        </w:rPr>
+        <w:t>(steg 2,3 o</w:t>
+      </w:r>
+      <w:r>
+        <w:rPr>
+          <w:lang w:val="nb-NO"/>
+        </w:rPr>
+        <w:t>g</w:t>
+      </w:r>
+      <w:r>
+        <w:rPr>
+          <w:lang w:val="nb-NO"/>
+        </w:rPr>
+        <w:t xml:space="preserve"> 4)</w:t>
+      </w:r>
+      <w:r>
+        <w:rPr>
+          <w:lang w:val="nb-NO"/>
+        </w:rPr>
+        <w:t>.</w:t>
+      </w:r>
+    </w:p>
+    <w:p>
+      <w:pPr>
+        <w:pStyle w:val="Listeavsnitt"/>
         <w:numPr>
           <w:ilvl w:val="0"/>
           <w:numId w:val="6"/>
         </w:numPr>
         <w:rPr>
-          <w:highlight w:val="yellow"/>
-        </w:rPr>
-      </w:pPr>
-      <w:proofErr w:type="spellStart"/>
-      <w:r>
-        <w:rPr>
-          <w:highlight w:val="yellow"/>
+          <w:lang w:val="nb-NO"/>
+        </w:rPr>
+      </w:pPr>
+      <w:proofErr w:type="spellStart"/>
+      <w:r>
+        <w:rPr>
+          <w:lang w:val="nb-NO"/>
         </w:rPr>
         <w:t>IndicatorOutcomeLanguageList</w:t>
       </w:r>
@@ -1847,37 +2321,37 @@
     </w:p>
     <w:p>
       <w:pPr>
-        <w:pStyle w:val="Liststycke"/>
+        <w:pStyle w:val="Listeavsnitt"/>
         <w:numPr>
           <w:ilvl w:val="1"/>
           <w:numId w:val="6"/>
         </w:numPr>
         <w:rPr>
-          <w:highlight w:val="yellow"/>
-        </w:rPr>
-      </w:pPr>
-      <w:r>
-        <w:rPr>
-          <w:highlight w:val="yellow"/>
-        </w:rPr>
-        <w:t xml:space="preserve">Innehåller översättningar för de olika utfallen. </w:t>
-      </w:r>
-    </w:p>
-    <w:p>
-      <w:pPr>
-        <w:pStyle w:val="Liststycke"/>
+          <w:lang w:val="nb-NO"/>
+        </w:rPr>
+      </w:pPr>
+      <w:r>
+        <w:rPr>
+          <w:lang w:val="nb-NO"/>
+        </w:rPr>
+        <w:t xml:space="preserve">Inneholder oversettelser for de ulike utfallene. </w:t>
+      </w:r>
+    </w:p>
+    <w:p>
+      <w:pPr>
+        <w:pStyle w:val="Listeavsnitt"/>
         <w:numPr>
           <w:ilvl w:val="0"/>
           <w:numId w:val="6"/>
         </w:numPr>
         <w:rPr>
-          <w:highlight w:val="yellow"/>
-        </w:rPr>
-      </w:pPr>
-      <w:proofErr w:type="spellStart"/>
-      <w:r>
-        <w:rPr>
-          <w:highlight w:val="yellow"/>
+          <w:lang w:val="nb-NO"/>
+        </w:rPr>
+      </w:pPr>
+      <w:proofErr w:type="spellStart"/>
+      <w:r>
+        <w:rPr>
+          <w:lang w:val="nb-NO"/>
         </w:rPr>
         <w:t>RequirementLanguageList</w:t>
       </w:r>
@@ -1885,37 +2359,37 @@
     </w:p>
     <w:p>
       <w:pPr>
-        <w:pStyle w:val="Liststycke"/>
+        <w:pStyle w:val="Listeavsnitt"/>
         <w:numPr>
           <w:ilvl w:val="1"/>
           <w:numId w:val="6"/>
         </w:numPr>
         <w:rPr>
-          <w:highlight w:val="yellow"/>
-        </w:rPr>
-      </w:pPr>
-      <w:r>
-        <w:rPr>
-          <w:highlight w:val="yellow"/>
-        </w:rPr>
-        <w:t xml:space="preserve">Innehåller översättningar för de olika kraven. </w:t>
-      </w:r>
-    </w:p>
-    <w:p>
-      <w:pPr>
-        <w:pStyle w:val="Liststycke"/>
+          <w:lang w:val="nb-NO"/>
+        </w:rPr>
+      </w:pPr>
+      <w:r>
+        <w:rPr>
+          <w:lang w:val="nb-NO"/>
+        </w:rPr>
+        <w:t xml:space="preserve">Inneholder oversettelser for de ulike kravene. </w:t>
+      </w:r>
+    </w:p>
+    <w:p>
+      <w:pPr>
+        <w:pStyle w:val="Listeavsnitt"/>
         <w:numPr>
           <w:ilvl w:val="0"/>
           <w:numId w:val="6"/>
         </w:numPr>
         <w:rPr>
-          <w:highlight w:val="yellow"/>
-        </w:rPr>
-      </w:pPr>
-      <w:proofErr w:type="spellStart"/>
-      <w:r>
-        <w:rPr>
-          <w:highlight w:val="yellow"/>
+          <w:lang w:val="nb-NO"/>
+        </w:rPr>
+      </w:pPr>
+      <w:proofErr w:type="spellStart"/>
+      <w:r>
+        <w:rPr>
+          <w:lang w:val="nb-NO"/>
         </w:rPr>
         <w:t>AnswerLanguageList</w:t>
       </w:r>
@@ -1923,37 +2397,37 @@
     </w:p>
     <w:p>
       <w:pPr>
-        <w:pStyle w:val="Liststycke"/>
+        <w:pStyle w:val="Listeavsnitt"/>
         <w:numPr>
           <w:ilvl w:val="1"/>
           <w:numId w:val="6"/>
         </w:numPr>
         <w:rPr>
-          <w:highlight w:val="yellow"/>
-        </w:rPr>
-      </w:pPr>
-      <w:r>
-        <w:rPr>
-          <w:highlight w:val="yellow"/>
-        </w:rPr>
-        <w:t>Innehåller översättningar för alla frågor.</w:t>
-      </w:r>
-    </w:p>
-    <w:p>
-      <w:pPr>
-        <w:pStyle w:val="Liststycke"/>
+          <w:lang w:val="nb-NO"/>
+        </w:rPr>
+      </w:pPr>
+      <w:r>
+        <w:rPr>
+          <w:lang w:val="nb-NO"/>
+        </w:rPr>
+        <w:t xml:space="preserve">Inneholder oversettelser for alle spørsmål. </w:t>
+      </w:r>
+    </w:p>
+    <w:p>
+      <w:pPr>
+        <w:pStyle w:val="Listeavsnitt"/>
         <w:numPr>
           <w:ilvl w:val="0"/>
           <w:numId w:val="6"/>
         </w:numPr>
         <w:rPr>
-          <w:highlight w:val="yellow"/>
-        </w:rPr>
-      </w:pPr>
-      <w:proofErr w:type="spellStart"/>
-      <w:r>
-        <w:rPr>
-          <w:highlight w:val="yellow"/>
+          <w:lang w:val="nb-NO"/>
+        </w:rPr>
+      </w:pPr>
+      <w:proofErr w:type="spellStart"/>
+      <w:r>
+        <w:rPr>
+          <w:lang w:val="nb-NO"/>
         </w:rPr>
         <w:t>RuleLanguageList</w:t>
       </w:r>
@@ -1961,64 +2435,80 @@
     </w:p>
     <w:p>
       <w:pPr>
-        <w:pStyle w:val="Liststycke"/>
+        <w:pStyle w:val="Listeavsnitt"/>
         <w:numPr>
           <w:ilvl w:val="1"/>
           <w:numId w:val="6"/>
         </w:numPr>
         <w:rPr>
-          <w:highlight w:val="yellow"/>
-        </w:rPr>
-      </w:pPr>
-      <w:r>
-        <w:rPr>
-          <w:highlight w:val="yellow"/>
-        </w:rPr>
-        <w:t xml:space="preserve">Innehåller översättningar på alla hjälptexter. </w:t>
-      </w:r>
-    </w:p>
-    <w:p>
-      <w:pPr>
-        <w:pStyle w:val="Rubrik3"/>
-        <w:rPr>
-          <w:highlight w:val="yellow"/>
-        </w:rPr>
-      </w:pPr>
-      <w:r>
-        <w:rPr>
-          <w:highlight w:val="yellow"/>
+          <w:lang w:val="nb-NO"/>
+        </w:rPr>
+      </w:pPr>
+      <w:r>
+        <w:rPr>
+          <w:lang w:val="nb-NO"/>
+        </w:rPr>
+        <w:t xml:space="preserve">Inneholder oversettelser </w:t>
+      </w:r>
+      <w:r>
+        <w:rPr>
+          <w:lang w:val="nb-NO"/>
+        </w:rPr>
+        <w:t>for</w:t>
+      </w:r>
+      <w:bookmarkStart w:id="0" w:name="_GoBack"/>
+      <w:bookmarkEnd w:id="0"/>
+      <w:r>
+        <w:rPr>
+          <w:lang w:val="nb-NO"/>
+        </w:rPr>
+        <w:t xml:space="preserve"> alle hjelpetekster. </w:t>
+      </w:r>
+    </w:p>
+    <w:p>
+      <w:pPr>
+        <w:pStyle w:val="Overskrift3"/>
+        <w:rPr>
+          <w:lang w:val="nb-NO"/>
+        </w:rPr>
+      </w:pPr>
+      <w:proofErr w:type="spellStart"/>
+      <w:r>
+        <w:rPr>
+          <w:lang w:val="nb-NO"/>
         </w:rPr>
         <w:t>Other</w:t>
       </w:r>
-    </w:p>
-    <w:p>
-      <w:pPr>
-        <w:rPr>
-          <w:highlight w:val="yellow"/>
-        </w:rPr>
-      </w:pPr>
-      <w:r>
-        <w:rPr>
-          <w:highlight w:val="yellow"/>
-        </w:rPr>
-        <w:t xml:space="preserve">Innehåller tabeller som inte har några kopplingar till andra delar i system. </w:t>
-      </w:r>
-    </w:p>
-    <w:p>
-      <w:pPr>
-        <w:pStyle w:val="Liststycke"/>
+      <w:proofErr w:type="spellEnd"/>
+    </w:p>
+    <w:p>
+      <w:pPr>
+        <w:rPr>
+          <w:lang w:val="nb-NO"/>
+        </w:rPr>
+      </w:pPr>
+      <w:r>
+        <w:rPr>
+          <w:lang w:val="nb-NO"/>
+        </w:rPr>
+        <w:t xml:space="preserve">Inneholder tabeller som ikke har noen koblinger til andre deler i systemet. </w:t>
+      </w:r>
+    </w:p>
+    <w:p>
+      <w:pPr>
+        <w:pStyle w:val="Listeavsnitt"/>
         <w:numPr>
           <w:ilvl w:val="0"/>
           <w:numId w:val="7"/>
         </w:numPr>
         <w:rPr>
-          <w:highlight w:val="yellow"/>
-        </w:rPr>
-      </w:pPr>
-      <w:proofErr w:type="spellStart"/>
-      <w:r>
-        <w:rPr>
-          <w:highlight w:val="yellow"/>
+          <w:lang w:val="nb-NO"/>
+        </w:rPr>
+      </w:pPr>
+      <w:proofErr w:type="spellStart"/>
+      <w:r>
+        <w:rPr>
+          <w:lang w:val="nb-NO"/>
         </w:rPr>
         <w:t>LogList</w:t>
       </w:r>
@@ -2026,43 +2516,43 @@
     </w:p>
     <w:p>
       <w:pPr>
-        <w:pStyle w:val="Liststycke"/>
+        <w:pStyle w:val="Listeavsnitt"/>
         <w:numPr>
           <w:ilvl w:val="1"/>
           <w:numId w:val="7"/>
         </w:numPr>
         <w:rPr>
-          <w:highlight w:val="yellow"/>
-        </w:rPr>
-      </w:pPr>
-      <w:r>
-        <w:rPr>
-          <w:highlight w:val="yellow"/>
-        </w:rPr>
-        <w:t>Innehåller alla loggade händelser</w:t>
-      </w:r>
-    </w:p>
-    <w:p>
-      <w:pPr>
-        <w:pStyle w:val="Liststycke"/>
+          <w:lang w:val="nb-NO"/>
+        </w:rPr>
+      </w:pPr>
+      <w:r>
+        <w:rPr>
+          <w:lang w:val="nb-NO"/>
+        </w:rPr>
+        <w:t>Inneholder alle loggede hendelser</w:t>
+      </w:r>
+    </w:p>
+    <w:p>
+      <w:pPr>
+        <w:pStyle w:val="Listeavsnitt"/>
         <w:numPr>
           <w:ilvl w:val="0"/>
           <w:numId w:val="7"/>
         </w:numPr>
         <w:rPr>
-          <w:highlight w:val="yellow"/>
-        </w:rPr>
-      </w:pPr>
-      <w:r>
-        <w:rPr>
-          <w:highlight w:val="yellow"/>
+          <w:lang w:val="nb-NO"/>
+        </w:rPr>
+      </w:pPr>
+      <w:r>
+        <w:rPr>
+          <w:lang w:val="nb-NO"/>
         </w:rPr>
         <w:t>__</w:t>
       </w:r>
       <w:proofErr w:type="spellStart"/>
       <w:r>
         <w:rPr>
-          <w:highlight w:val="yellow"/>
+          <w:lang w:val="nb-NO"/>
         </w:rPr>
         <w:t>EFMigrationsHistory</w:t>
       </w:r>
@@ -2070,25 +2560,25 @@
     </w:p>
     <w:p>
       <w:pPr>
-        <w:pStyle w:val="Liststycke"/>
+        <w:pStyle w:val="Listeavsnitt"/>
         <w:numPr>
           <w:ilvl w:val="1"/>
           <w:numId w:val="7"/>
         </w:numPr>
         <w:rPr>
-          <w:highlight w:val="yellow"/>
-        </w:rPr>
-      </w:pPr>
-      <w:r>
-        <w:rPr>
-          <w:highlight w:val="yellow"/>
-        </w:rPr>
-        <w:t xml:space="preserve">Innehåller information om vilken version databasen är av. En tabell som skapas med automatik av </w:t>
-      </w:r>
-      <w:proofErr w:type="spellStart"/>
-      <w:r>
-        <w:rPr>
-          <w:highlight w:val="yellow"/>
+          <w:lang w:val="nb-NO"/>
+        </w:rPr>
+      </w:pPr>
+      <w:r>
+        <w:rPr>
+          <w:lang w:val="nb-NO"/>
+        </w:rPr>
+        <w:t xml:space="preserve">Inneholder informasjon om hvilken versjon databasen er av. En tabell som skapes automatisk av </w:t>
+      </w:r>
+      <w:proofErr w:type="spellStart"/>
+      <w:r>
+        <w:rPr>
+          <w:lang w:val="nb-NO"/>
         </w:rPr>
         <w:t>EntityFrameworkCore</w:t>
       </w:r>
@@ -2100,8 +2590,6 @@
           <w:lang w:val="nb-NO"/>
         </w:rPr>
       </w:pPr>
-      <w:bookmarkStart w:id="0" w:name="_GoBack"/>
-      <w:bookmarkEnd w:id="0"/>
     </w:p>
     <w:sectPr>
       <w:pgSz w:w="11900" w:h="16840"/>
@@ -3332,11 +3820,11 @@
       <w:szCs w:val="22"/>
     </w:rPr>
   </w:style>
-  <w:style w:type="paragraph" w:styleId="Rubrik2">
+  <w:style w:type="paragraph" w:styleId="Overskrift2">
     <w:name w:val="heading 2"/>
     <w:basedOn w:val="Normal"/>
     <w:next w:val="Normal"/>
-    <w:link w:val="Rubrik2Char"/>
+    <w:link w:val="Overskrift2Tegn"/>
     <w:uiPriority w:val="9"/>
     <w:unhideWhenUsed/>
     <w:qFormat/>
@@ -3354,11 +3842,11 @@
       <w:szCs w:val="26"/>
     </w:rPr>
   </w:style>
-  <w:style w:type="paragraph" w:styleId="Rubrik3">
+  <w:style w:type="paragraph" w:styleId="Overskrift3">
     <w:name w:val="heading 3"/>
     <w:basedOn w:val="Normal"/>
     <w:next w:val="Normal"/>
-    <w:link w:val="Rubrik3Char"/>
+    <w:link w:val="Overskrift3Tegn"/>
     <w:uiPriority w:val="9"/>
     <w:unhideWhenUsed/>
     <w:qFormat/>
@@ -3376,13 +3864,13 @@
       <w:szCs w:val="24"/>
     </w:rPr>
   </w:style>
-  <w:style w:type="character" w:default="1" w:styleId="Standardstycketeckensnitt">
+  <w:style w:type="character" w:default="1" w:styleId="Standardskriftforavsnitt">
     <w:name w:val="Default Paragraph Font"/>
     <w:uiPriority w:val="1"/>
     <w:semiHidden/>
     <w:unhideWhenUsed/>
   </w:style>
-  <w:style w:type="table" w:default="1" w:styleId="Normaltabell">
+  <w:style w:type="table" w:default="1" w:styleId="Vanligtabell">
     <w:name w:val="Normal Table"/>
     <w:uiPriority w:val="99"/>
     <w:semiHidden/>
@@ -3397,16 +3885,16 @@
       </w:tblCellMar>
     </w:tblPr>
   </w:style>
-  <w:style w:type="numbering" w:default="1" w:styleId="Ingenlista">
+  <w:style w:type="numbering" w:default="1" w:styleId="Ingenliste">
     <w:name w:val="No List"/>
     <w:uiPriority w:val="99"/>
     <w:semiHidden/>
     <w:unhideWhenUsed/>
   </w:style>
-  <w:style w:type="character" w:customStyle="1" w:styleId="Rubrik2Char">
-    <w:name w:val="Rubrik 2 Char"/>
-    <w:basedOn w:val="Standardstycketeckensnitt"/>
-    <w:link w:val="Rubrik2"/>
+  <w:style w:type="character" w:customStyle="1" w:styleId="Overskrift2Tegn">
+    <w:name w:val="Overskrift 2 Tegn"/>
+    <w:basedOn w:val="Standardskriftforavsnitt"/>
+    <w:link w:val="Overskrift2"/>
     <w:uiPriority w:val="9"/>
     <w:rsid w:val="00154394"/>
     <w:rPr>
@@ -3416,10 +3904,10 @@
       <w:szCs w:val="26"/>
     </w:rPr>
   </w:style>
-  <w:style w:type="character" w:customStyle="1" w:styleId="Rubrik3Char">
-    <w:name w:val="Rubrik 3 Char"/>
-    <w:basedOn w:val="Standardstycketeckensnitt"/>
-    <w:link w:val="Rubrik3"/>
+  <w:style w:type="character" w:customStyle="1" w:styleId="Overskrift3Tegn">
+    <w:name w:val="Overskrift 3 Tegn"/>
+    <w:basedOn w:val="Standardskriftforavsnitt"/>
+    <w:link w:val="Overskrift3"/>
     <w:uiPriority w:val="9"/>
     <w:rsid w:val="00154394"/>
     <w:rPr>
@@ -3427,7 +3915,7 @@
       <w:color w:val="1F3763" w:themeColor="accent1" w:themeShade="7F"/>
     </w:rPr>
   </w:style>
-  <w:style w:type="paragraph" w:styleId="Liststycke">
+  <w:style w:type="paragraph" w:styleId="Listeavsnitt">
     <w:name w:val="List Paragraph"/>
     <w:basedOn w:val="Normal"/>
     <w:uiPriority w:val="34"/>
@@ -3438,9 +3926,9 @@
       <w:contextualSpacing/>
     </w:pPr>
   </w:style>
-  <w:style w:type="character" w:styleId="Kommentarsreferens">
+  <w:style w:type="character" w:styleId="Merknadsreferanse">
     <w:name w:val="annotation reference"/>
-    <w:basedOn w:val="Standardstycketeckensnitt"/>
+    <w:basedOn w:val="Standardskriftforavsnitt"/>
     <w:uiPriority w:val="99"/>
     <w:semiHidden/>
     <w:unhideWhenUsed/>
@@ -3450,10 +3938,10 @@
       <w:szCs w:val="16"/>
     </w:rPr>
   </w:style>
-  <w:style w:type="paragraph" w:styleId="Kommentarer">
+  <w:style w:type="paragraph" w:styleId="Merknadstekst">
     <w:name w:val="annotation text"/>
     <w:basedOn w:val="Normal"/>
-    <w:link w:val="KommentarerChar"/>
+    <w:link w:val="MerknadstekstTegn"/>
     <w:uiPriority w:val="99"/>
     <w:semiHidden/>
     <w:unhideWhenUsed/>
@@ -3466,10 +3954,10 @@
       <w:szCs w:val="20"/>
     </w:rPr>
   </w:style>
-  <w:style w:type="character" w:customStyle="1" w:styleId="KommentarerChar">
-    <w:name w:val="Kommentarer Char"/>
-    <w:basedOn w:val="Standardstycketeckensnitt"/>
-    <w:link w:val="Kommentarer"/>
+  <w:style w:type="character" w:customStyle="1" w:styleId="MerknadstekstTegn">
+    <w:name w:val="Merknadstekst Tegn"/>
+    <w:basedOn w:val="Standardskriftforavsnitt"/>
+    <w:link w:val="Merknadstekst"/>
     <w:uiPriority w:val="99"/>
     <w:semiHidden/>
     <w:rsid w:val="002D67A5"/>
@@ -3478,10 +3966,10 @@
       <w:szCs w:val="20"/>
     </w:rPr>
   </w:style>
-  <w:style w:type="paragraph" w:styleId="Ballongtext">
+  <w:style w:type="paragraph" w:styleId="Bobletekst">
     <w:name w:val="Balloon Text"/>
     <w:basedOn w:val="Normal"/>
-    <w:link w:val="BallongtextChar"/>
+    <w:link w:val="BobletekstTegn"/>
     <w:uiPriority w:val="99"/>
     <w:semiHidden/>
     <w:unhideWhenUsed/>
@@ -3495,10 +3983,10 @@
       <w:szCs w:val="18"/>
     </w:rPr>
   </w:style>
-  <w:style w:type="character" w:customStyle="1" w:styleId="BallongtextChar">
-    <w:name w:val="Ballongtext Char"/>
-    <w:basedOn w:val="Standardstycketeckensnitt"/>
-    <w:link w:val="Ballongtext"/>
+  <w:style w:type="character" w:customStyle="1" w:styleId="BobletekstTegn">
+    <w:name w:val="Bobletekst Tegn"/>
+    <w:basedOn w:val="Standardskriftforavsnitt"/>
+    <w:link w:val="Bobletekst"/>
     <w:uiPriority w:val="99"/>
     <w:semiHidden/>
     <w:rsid w:val="002D67A5"/>
@@ -3506,6 +3994,34 @@
       <w:rFonts w:ascii="Times New Roman" w:hAnsi="Times New Roman" w:cs="Times New Roman"/>
       <w:sz w:val="18"/>
       <w:szCs w:val="18"/>
+    </w:rPr>
+  </w:style>
+  <w:style w:type="paragraph" w:styleId="Kommentaremne">
+    <w:name w:val="annotation subject"/>
+    <w:basedOn w:val="Merknadstekst"/>
+    <w:next w:val="Merknadstekst"/>
+    <w:link w:val="KommentaremneTegn"/>
+    <w:uiPriority w:val="99"/>
+    <w:semiHidden/>
+    <w:unhideWhenUsed/>
+    <w:rsid w:val="0003331B"/>
+    <w:rPr>
+      <w:b/>
+      <w:bCs/>
+    </w:rPr>
+  </w:style>
+  <w:style w:type="character" w:customStyle="1" w:styleId="KommentaremneTegn">
+    <w:name w:val="Kommentaremne Tegn"/>
+    <w:basedOn w:val="MerknadstekstTegn"/>
+    <w:link w:val="Kommentaremne"/>
+    <w:uiPriority w:val="99"/>
+    <w:semiHidden/>
+    <w:rsid w:val="0003331B"/>
+    <w:rPr>
+      <w:b/>
+      <w:bCs/>
+      <w:sz w:val="20"/>
+      <w:szCs w:val="20"/>
     </w:rPr>
   </w:style>
 </w:styles>

</xml_diff>